<commit_message>
Modification séquence collaboration client/fournisseur
</commit_message>
<xml_diff>
--- a/Ly_Ha FINAL.docx
+++ b/Ly_Ha FINAL.docx
@@ -115,33 +115,8 @@
                                   <w:color w:val="FFFFFF"/>
                                   <w:lang w:val="en-US"/>
                                 </w:rPr>
-                                <w:t xml:space="preserve">HA </w:t>
+                                <w:t>HA Kévin – LY Jean-michel</w:t>
                               </w:r>
-                              <w:proofErr w:type="spellStart"/>
-                              <w:r>
-                                <w:rPr>
-                                  <w:color w:val="FFFFFF"/>
-                                  <w:lang w:val="en-US"/>
-                                </w:rPr>
-                                <w:t>Kévin</w:t>
-                              </w:r>
-                              <w:proofErr w:type="spellEnd"/>
-                              <w:r>
-                                <w:rPr>
-                                  <w:color w:val="FFFFFF"/>
-                                  <w:lang w:val="en-US"/>
-                                </w:rPr>
-                                <w:t xml:space="preserve"> – LY Jean-</w:t>
-                              </w:r>
-                              <w:proofErr w:type="spellStart"/>
-                              <w:r>
-                                <w:rPr>
-                                  <w:color w:val="FFFFFF"/>
-                                  <w:lang w:val="en-US"/>
-                                </w:rPr>
-                                <w:t>michel</w:t>
-                              </w:r>
-                              <w:proofErr w:type="spellEnd"/>
                             </w:p>
                             <w:p>
                               <w:pPr>
@@ -1641,7 +1616,6 @@
         </w:tabs>
         <w:rPr>
           <w:noProof/>
-          <w:color w:val="FF0000"/>
           <w:szCs w:val="24"/>
           <w:lang w:eastAsia="ja-JP"/>
         </w:rPr>
@@ -1649,14 +1623,13 @@
       <w:r>
         <w:rPr>
           <w:noProof/>
-          <w:color w:val="FF0000"/>
+          <w:szCs w:val="24"/>
         </w:rPr>
         <w:t>2.2</w:t>
       </w:r>
       <w:r>
         <w:rPr>
           <w:noProof/>
-          <w:color w:val="FF0000"/>
           <w:szCs w:val="24"/>
           <w:lang w:eastAsia="ja-JP"/>
         </w:rPr>
@@ -1665,55 +1638,55 @@
       <w:r>
         <w:rPr>
           <w:noProof/>
-          <w:color w:val="FF0000"/>
+          <w:szCs w:val="24"/>
         </w:rPr>
         <w:t>Représentation du processus de travail BNK</w:t>
       </w:r>
       <w:r>
         <w:rPr>
           <w:noProof/>
-          <w:color w:val="FF0000"/>
+          <w:szCs w:val="24"/>
         </w:rPr>
         <w:tab/>
       </w:r>
       <w:r>
         <w:rPr>
           <w:noProof/>
-          <w:color w:val="FF0000"/>
+          <w:szCs w:val="24"/>
         </w:rPr>
         <w:fldChar w:fldCharType="begin"/>
       </w:r>
       <w:r>
         <w:rPr>
           <w:noProof/>
-          <w:color w:val="FF0000"/>
+          <w:szCs w:val="24"/>
         </w:rPr>
         <w:instrText xml:space="preserve"> PAGEREF _Toc264896663 \h </w:instrText>
       </w:r>
       <w:r>
         <w:rPr>
           <w:noProof/>
-          <w:color w:val="FF0000"/>
-        </w:rPr>
-      </w:r>
-      <w:r>
-        <w:rPr>
-          <w:noProof/>
-          <w:color w:val="FF0000"/>
+          <w:szCs w:val="24"/>
+        </w:rPr>
+      </w:r>
+      <w:r>
+        <w:rPr>
+          <w:noProof/>
+          <w:szCs w:val="24"/>
         </w:rPr>
         <w:fldChar w:fldCharType="separate"/>
       </w:r>
       <w:r>
         <w:rPr>
           <w:noProof/>
-          <w:color w:val="FF0000"/>
+          <w:szCs w:val="24"/>
         </w:rPr>
         <w:t>8</w:t>
       </w:r>
       <w:r>
         <w:rPr>
           <w:noProof/>
-          <w:color w:val="FF0000"/>
+          <w:szCs w:val="24"/>
         </w:rPr>
         <w:fldChar w:fldCharType="end"/>
       </w:r>
@@ -1727,7 +1700,6 @@
         </w:tabs>
         <w:rPr>
           <w:noProof/>
-          <w:color w:val="FF0000"/>
           <w:szCs w:val="24"/>
           <w:lang w:eastAsia="ja-JP"/>
         </w:rPr>
@@ -1736,14 +1708,13 @@
         <w:rPr>
           <w:rFonts w:ascii="Times New Roman" w:hAnsi="Times New Roman" w:cs="Times New Roman"/>
           <w:noProof/>
-          <w:color w:val="FF0000"/>
+          <w:szCs w:val="24"/>
         </w:rPr>
         <w:t>2.2.1</w:t>
       </w:r>
       <w:r>
         <w:rPr>
           <w:noProof/>
-          <w:color w:val="FF0000"/>
           <w:szCs w:val="24"/>
           <w:lang w:eastAsia="ja-JP"/>
         </w:rPr>
@@ -1753,55 +1724,55 @@
         <w:rPr>
           <w:rFonts w:ascii="Times New Roman" w:hAnsi="Times New Roman" w:cs="Times New Roman"/>
           <w:noProof/>
-          <w:color w:val="FF0000"/>
+          <w:szCs w:val="24"/>
         </w:rPr>
         <w:t>Gestion des demandes de clients</w:t>
       </w:r>
       <w:r>
         <w:rPr>
           <w:noProof/>
-          <w:color w:val="FF0000"/>
+          <w:szCs w:val="24"/>
         </w:rPr>
         <w:tab/>
       </w:r>
       <w:r>
         <w:rPr>
           <w:noProof/>
-          <w:color w:val="FF0000"/>
+          <w:szCs w:val="24"/>
         </w:rPr>
         <w:fldChar w:fldCharType="begin"/>
       </w:r>
       <w:r>
         <w:rPr>
           <w:noProof/>
-          <w:color w:val="FF0000"/>
+          <w:szCs w:val="24"/>
         </w:rPr>
         <w:instrText xml:space="preserve"> PAGEREF _Toc264896664 \h </w:instrText>
       </w:r>
       <w:r>
         <w:rPr>
           <w:noProof/>
-          <w:color w:val="FF0000"/>
-        </w:rPr>
-      </w:r>
-      <w:r>
-        <w:rPr>
-          <w:noProof/>
-          <w:color w:val="FF0000"/>
+          <w:szCs w:val="24"/>
+        </w:rPr>
+      </w:r>
+      <w:r>
+        <w:rPr>
+          <w:noProof/>
+          <w:szCs w:val="24"/>
         </w:rPr>
         <w:fldChar w:fldCharType="separate"/>
       </w:r>
       <w:r>
         <w:rPr>
           <w:noProof/>
-          <w:color w:val="FF0000"/>
+          <w:szCs w:val="24"/>
         </w:rPr>
         <w:t>8</w:t>
       </w:r>
       <w:r>
         <w:rPr>
           <w:noProof/>
-          <w:color w:val="FF0000"/>
+          <w:szCs w:val="24"/>
         </w:rPr>
         <w:fldChar w:fldCharType="end"/>
       </w:r>
@@ -1815,7 +1786,6 @@
         </w:tabs>
         <w:rPr>
           <w:noProof/>
-          <w:color w:val="FF0000"/>
           <w:szCs w:val="24"/>
           <w:lang w:eastAsia="ja-JP"/>
         </w:rPr>
@@ -1823,14 +1793,13 @@
       <w:r>
         <w:rPr>
           <w:noProof/>
-          <w:color w:val="FF0000"/>
+          <w:szCs w:val="24"/>
         </w:rPr>
         <w:t>2.2.2</w:t>
       </w:r>
       <w:r>
         <w:rPr>
           <w:noProof/>
-          <w:color w:val="FF0000"/>
           <w:szCs w:val="24"/>
           <w:lang w:eastAsia="ja-JP"/>
         </w:rPr>
@@ -1839,55 +1808,55 @@
       <w:r>
         <w:rPr>
           <w:noProof/>
-          <w:color w:val="FF0000"/>
+          <w:szCs w:val="24"/>
         </w:rPr>
         <w:t>Gestion des contrats</w:t>
       </w:r>
       <w:r>
         <w:rPr>
           <w:noProof/>
-          <w:color w:val="FF0000"/>
+          <w:szCs w:val="24"/>
         </w:rPr>
         <w:tab/>
       </w:r>
       <w:r>
         <w:rPr>
           <w:noProof/>
-          <w:color w:val="FF0000"/>
+          <w:szCs w:val="24"/>
         </w:rPr>
         <w:fldChar w:fldCharType="begin"/>
       </w:r>
       <w:r>
         <w:rPr>
           <w:noProof/>
-          <w:color w:val="FF0000"/>
+          <w:szCs w:val="24"/>
         </w:rPr>
         <w:instrText xml:space="preserve"> PAGEREF _Toc264896665 \h </w:instrText>
       </w:r>
       <w:r>
         <w:rPr>
           <w:noProof/>
-          <w:color w:val="FF0000"/>
-        </w:rPr>
-      </w:r>
-      <w:r>
-        <w:rPr>
-          <w:noProof/>
-          <w:color w:val="FF0000"/>
+          <w:szCs w:val="24"/>
+        </w:rPr>
+      </w:r>
+      <w:r>
+        <w:rPr>
+          <w:noProof/>
+          <w:szCs w:val="24"/>
         </w:rPr>
         <w:fldChar w:fldCharType="separate"/>
       </w:r>
       <w:r>
         <w:rPr>
           <w:noProof/>
-          <w:color w:val="FF0000"/>
+          <w:szCs w:val="24"/>
         </w:rPr>
         <w:t>9</w:t>
       </w:r>
       <w:r>
         <w:rPr>
           <w:noProof/>
-          <w:color w:val="FF0000"/>
+          <w:szCs w:val="24"/>
         </w:rPr>
         <w:fldChar w:fldCharType="end"/>
       </w:r>
@@ -5812,7 +5781,13 @@
         <w:rPr>
           <w:rFonts w:ascii="Times New Roman" w:hAnsi="Times New Roman" w:cs="Times New Roman"/>
         </w:rPr>
-        <w:t xml:space="preserve"> et le suivis des fournisseurs par la comptabilité</w:t>
+        <w:t xml:space="preserve"> et le suivi</w:t>
+      </w:r>
+      <w:r>
+        <w:rPr>
+          <w:rFonts w:ascii="Times New Roman" w:hAnsi="Times New Roman" w:cs="Times New Roman"/>
+        </w:rPr>
+        <w:t xml:space="preserve"> des fournisseurs par la comptabilité</w:t>
       </w:r>
       <w:r>
         <w:rPr>
@@ -5942,6 +5917,12 @@
         </w:rPr>
         <w:t>dans l’entreprise actuellement pour améliorer la recherche d’un fournisseur de prestations de services.</w:t>
       </w:r>
+      <w:r>
+        <w:rPr>
+          <w:rFonts w:cs="Times New Roman"/>
+        </w:rPr>
+        <w:t xml:space="preserve"> </w:t>
+      </w:r>
     </w:p>
     <w:p>
       <w:pPr>
@@ -6084,6 +6065,104 @@
         <w:t>Gestion des contrats</w:t>
       </w:r>
       <w:bookmarkEnd w:id="10"/>
+    </w:p>
+    <w:p>
+      <w:pPr>
+        <w:spacing w:after="0"/>
+        <w:rPr>
+          <w:rFonts w:ascii="Times New Roman" w:hAnsi="Times New Roman" w:cs="Times New Roman"/>
+        </w:rPr>
+      </w:pPr>
+      <w:r>
+        <w:rPr>
+          <w:rFonts w:ascii="Times New Roman" w:hAnsi="Times New Roman" w:cs="Times New Roman"/>
+        </w:rPr>
+        <w:t xml:space="preserve">Pour schématiser la gestion des </w:t>
+      </w:r>
+      <w:r>
+        <w:rPr>
+          <w:rFonts w:ascii="Times New Roman" w:hAnsi="Times New Roman" w:cs="Times New Roman"/>
+        </w:rPr>
+        <w:t>contrats, nous avons émis comme hypothèse que le client a ses processus identiques au fournisseur lorsqu</w:t>
+      </w:r>
+      <w:r>
+        <w:rPr>
+          <w:rFonts w:ascii="Times New Roman" w:hAnsi="Times New Roman" w:cs="Times New Roman"/>
+        </w:rPr>
+        <w:t>e les contrats ont</w:t>
+      </w:r>
+      <w:r>
+        <w:rPr>
+          <w:rFonts w:ascii="Times New Roman" w:hAnsi="Times New Roman" w:cs="Times New Roman"/>
+        </w:rPr>
+        <w:t xml:space="preserve"> été validés</w:t>
+      </w:r>
+      <w:r>
+        <w:rPr>
+          <w:rFonts w:ascii="Times New Roman" w:hAnsi="Times New Roman" w:cs="Times New Roman"/>
+        </w:rPr>
+        <w:t>. Cela serait dû à un manque d’organisation.</w:t>
+      </w:r>
+      <w:r>
+        <w:rPr>
+          <w:rFonts w:ascii="Times New Roman" w:hAnsi="Times New Roman" w:cs="Times New Roman"/>
+        </w:rPr>
+        <w:t xml:space="preserve"> On constate qu’il y a beaucoup de processus </w:t>
+      </w:r>
+      <w:r>
+        <w:rPr>
+          <w:rFonts w:ascii="Times New Roman" w:hAnsi="Times New Roman" w:cs="Times New Roman"/>
+        </w:rPr>
+        <w:t>et d’objets à transmettre. Il</w:t>
+      </w:r>
+      <w:r>
+        <w:rPr>
+          <w:rFonts w:ascii="Times New Roman" w:hAnsi="Times New Roman" w:cs="Times New Roman"/>
+        </w:rPr>
+        <w:t xml:space="preserve">  serait </w:t>
+      </w:r>
+      <w:r>
+        <w:rPr>
+          <w:rFonts w:ascii="Times New Roman" w:hAnsi="Times New Roman" w:cs="Times New Roman"/>
+        </w:rPr>
+        <w:t xml:space="preserve">donc </w:t>
+      </w:r>
+      <w:r>
+        <w:rPr>
+          <w:rFonts w:ascii="Times New Roman" w:hAnsi="Times New Roman" w:cs="Times New Roman"/>
+        </w:rPr>
+        <w:t xml:space="preserve">facile de se mélanger. Une solution logicielle simplifierait grandement cette gestion puisque les acteurs n’auraient pas besoin de se soucier de ce qu’ils devraient faire à </w:t>
+      </w:r>
+      <w:r>
+        <w:rPr>
+          <w:rFonts w:ascii="Times New Roman" w:hAnsi="Times New Roman" w:cs="Times New Roman"/>
+        </w:rPr>
+        <w:t>tout</w:t>
+      </w:r>
+      <w:r>
+        <w:rPr>
+          <w:rFonts w:ascii="Times New Roman" w:hAnsi="Times New Roman" w:cs="Times New Roman"/>
+        </w:rPr>
+        <w:t xml:space="preserve"> moment.</w:t>
+      </w:r>
+      <w:r>
+        <w:rPr>
+          <w:rFonts w:ascii="Times New Roman" w:hAnsi="Times New Roman" w:cs="Times New Roman"/>
+        </w:rPr>
+        <w:t xml:space="preserve"> </w:t>
+      </w:r>
+      <w:r>
+        <w:rPr>
+          <w:rFonts w:ascii="Times New Roman" w:hAnsi="Times New Roman" w:cs="Times New Roman"/>
+        </w:rPr>
+        <w:t>Elle</w:t>
+      </w:r>
+      <w:r>
+        <w:rPr>
+          <w:rFonts w:ascii="Times New Roman" w:hAnsi="Times New Roman" w:cs="Times New Roman"/>
+        </w:rPr>
+        <w:t xml:space="preserve"> informerait en temps réel les tâches à effectuer.</w:t>
+      </w:r>
     </w:p>
     <w:p>
       <w:pPr>
@@ -6171,10 +6250,6 @@
         <w:t xml:space="preserve"> contrats</w:t>
       </w:r>
     </w:p>
-    <w:p/>
-    <w:p/>
-    <w:p/>
-    <w:p/>
     <w:p/>
     <w:p>
       <w:pPr>
@@ -6526,12 +6601,7 @@
         <w:t xml:space="preserve">directement sur les profils des clients. </w:t>
       </w:r>
       <w:r>
-        <w:t>Une fois qu’un fournisseur ait demandé un entretien, le service commercial sera notifié et pourra consulter le profil du fournisseur et informer le client q</w:t>
-      </w:r>
-      <w:bookmarkStart w:id="15" w:name="_GoBack"/>
-      <w:bookmarkEnd w:id="15"/>
-      <w:r>
-        <w:t xml:space="preserve">ui validera ou non le fournisseur potentiel. </w:t>
+        <w:t xml:space="preserve">Une fois qu’un fournisseur ait demandé un entretien, le service commercial sera notifié et pourra consulter le profil du fournisseur et informer le client qui validera ou non le fournisseur potentiel. </w:t>
       </w:r>
     </w:p>
     <w:p>
@@ -6641,7 +6711,7 @@
       <w:pPr>
         <w:pStyle w:val="Titre3"/>
       </w:pPr>
-      <w:bookmarkStart w:id="16" w:name="_Toc264896670"/>
+      <w:bookmarkStart w:id="15" w:name="_Toc264896670"/>
       <w:r>
         <w:rPr>
           <w:noProof/>
@@ -6724,7 +6794,7 @@
       <w:r>
         <w:t>contrats</w:t>
       </w:r>
-      <w:bookmarkEnd w:id="16"/>
+      <w:bookmarkEnd w:id="15"/>
     </w:p>
     <w:p/>
     <w:p/>
@@ -6757,8 +6827,8 @@
           <w:numId w:val="0"/>
         </w:numPr>
       </w:pPr>
-      <w:bookmarkStart w:id="17" w:name="_Toc264813796"/>
-      <w:bookmarkEnd w:id="17"/>
+      <w:bookmarkStart w:id="16" w:name="_Toc264813796"/>
+      <w:bookmarkEnd w:id="16"/>
     </w:p>
     <w:p>
       <w:pPr>
@@ -6767,12 +6837,12 @@
       <w:r>
         <w:br w:type="column"/>
       </w:r>
-      <w:bookmarkStart w:id="18" w:name="_Toc264896671"/>
+      <w:bookmarkStart w:id="17" w:name="_Toc264896671"/>
       <w:r>
         <w:lastRenderedPageBreak/>
         <w:t>Gestion des suivis fournisseurs</w:t>
       </w:r>
-      <w:bookmarkEnd w:id="18"/>
+      <w:bookmarkEnd w:id="17"/>
     </w:p>
     <w:p>
       <w:r>
@@ -6843,12 +6913,12 @@
       <w:pPr>
         <w:pStyle w:val="Titre2"/>
       </w:pPr>
-      <w:bookmarkStart w:id="19" w:name="_Toc264896672"/>
+      <w:bookmarkStart w:id="18" w:name="_Toc264896672"/>
       <w:r>
         <w:lastRenderedPageBreak/>
         <w:t>Mise en œuvre des fonctionnalités</w:t>
       </w:r>
-      <w:bookmarkEnd w:id="19"/>
+      <w:bookmarkEnd w:id="18"/>
     </w:p>
     <w:p>
       <w:pPr>
@@ -6867,21 +6937,7 @@
         <w:rPr>
           <w:rFonts w:ascii="Times New Roman" w:hAnsi="Times New Roman" w:cs="Times New Roman"/>
         </w:rPr>
-        <w:t>fragment « </w:t>
-      </w:r>
-      <w:proofErr w:type="spellStart"/>
-      <w:r>
-        <w:rPr>
-          <w:rFonts w:ascii="Times New Roman" w:hAnsi="Times New Roman" w:cs="Times New Roman"/>
-        </w:rPr>
-        <w:t>Ref</w:t>
-      </w:r>
-      <w:proofErr w:type="spellEnd"/>
-      <w:r>
-        <w:rPr>
-          <w:rFonts w:ascii="Times New Roman" w:hAnsi="Times New Roman" w:cs="Times New Roman"/>
-        </w:rPr>
-        <w:t xml:space="preserve"> vers Authentification »</w:t>
+        <w:t>fragment « Ref vers Authentification »</w:t>
       </w:r>
     </w:p>
     <w:p>
@@ -7039,13 +7095,8 @@
         </w:numPr>
       </w:pPr>
       <w:r>
-        <w:t xml:space="preserve">L’utilisateur rentre son login et son </w:t>
-      </w:r>
-      <w:proofErr w:type="spellStart"/>
-      <w:r>
-        <w:t>password</w:t>
-      </w:r>
-      <w:proofErr w:type="spellEnd"/>
+        <w:t>L’utilisateur rentre son login et son password</w:t>
+      </w:r>
     </w:p>
     <w:p>
       <w:pPr>
@@ -7068,15 +7119,7 @@
         </w:numPr>
       </w:pPr>
       <w:r>
-        <w:t>Le système accède à la table « </w:t>
-      </w:r>
-      <w:proofErr w:type="spellStart"/>
-      <w:r>
-        <w:t>Account</w:t>
-      </w:r>
-      <w:proofErr w:type="spellEnd"/>
-      <w:r>
-        <w:t> » dans la base de données et valide que l’authentification est correcte</w:t>
+        <w:t>Le système accède à la table « Account » dans la base de données et valide que l’authentification est correcte</w:t>
       </w:r>
     </w:p>
     <w:p>
@@ -7153,7 +7196,7 @@
       <w:pPr>
         <w:pStyle w:val="Titre3"/>
       </w:pPr>
-      <w:bookmarkStart w:id="20" w:name="_Toc264896673"/>
+      <w:bookmarkStart w:id="19" w:name="_Toc264896673"/>
       <w:r>
         <w:lastRenderedPageBreak/>
         <w:t xml:space="preserve">Détails </w:t>
@@ -7164,7 +7207,7 @@
       <w:r>
         <w:t>« Gestion des demandes des clients »</w:t>
       </w:r>
-      <w:bookmarkEnd w:id="20"/>
+      <w:bookmarkEnd w:id="19"/>
     </w:p>
     <w:p>
       <w:pPr>
@@ -8026,8 +8069,8 @@
           <w:u w:val="single"/>
         </w:rPr>
       </w:pPr>
-      <w:bookmarkStart w:id="21" w:name="_Toc264720791"/>
-      <w:bookmarkStart w:id="22" w:name="_Toc264813800"/>
+      <w:bookmarkStart w:id="20" w:name="_Toc264720791"/>
+      <w:bookmarkStart w:id="21" w:name="_Toc264813800"/>
     </w:p>
     <w:p>
       <w:pPr>
@@ -8073,7 +8116,7 @@
           <w:u w:val="single"/>
         </w:rPr>
       </w:pPr>
-      <w:bookmarkStart w:id="23" w:name="_Toc264896674"/>
+      <w:bookmarkStart w:id="22" w:name="_Toc264896674"/>
       <w:r>
         <w:rPr>
           <w:rFonts w:ascii="Times New Roman" w:hAnsi="Times New Roman" w:cs="Times New Roman"/>
@@ -8102,9 +8145,9 @@
         </w:rPr>
         <w:t>:</w:t>
       </w:r>
+      <w:bookmarkEnd w:id="20"/>
       <w:bookmarkEnd w:id="21"/>
       <w:bookmarkEnd w:id="22"/>
-      <w:bookmarkEnd w:id="23"/>
     </w:p>
     <w:p>
       <w:pPr>
@@ -8448,9 +8491,9 @@
       <w:r>
         <w:br w:type="column"/>
       </w:r>
-      <w:bookmarkStart w:id="24" w:name="_Toc264720792"/>
-      <w:bookmarkStart w:id="25" w:name="_Toc264813801"/>
-      <w:bookmarkStart w:id="26" w:name="_Toc264896675"/>
+      <w:bookmarkStart w:id="23" w:name="_Toc264720792"/>
+      <w:bookmarkStart w:id="24" w:name="_Toc264813801"/>
+      <w:bookmarkStart w:id="25" w:name="_Toc264896675"/>
       <w:r>
         <w:rPr>
           <w:rFonts w:ascii="Times New Roman" w:hAnsi="Times New Roman" w:cs="Times New Roman"/>
@@ -8497,9 +8540,9 @@
         </w:rPr>
         <w:t>:</w:t>
       </w:r>
+      <w:bookmarkEnd w:id="23"/>
       <w:bookmarkEnd w:id="24"/>
       <w:bookmarkEnd w:id="25"/>
-      <w:bookmarkEnd w:id="26"/>
     </w:p>
     <w:p>
       <w:pPr>
@@ -8838,9 +8881,9 @@
           <w:u w:val="single"/>
         </w:rPr>
       </w:pPr>
-      <w:bookmarkStart w:id="27" w:name="_Toc264720793"/>
-      <w:bookmarkStart w:id="28" w:name="_Toc264813802"/>
-      <w:bookmarkStart w:id="29" w:name="_Toc264896676"/>
+      <w:bookmarkStart w:id="26" w:name="_Toc264720793"/>
+      <w:bookmarkStart w:id="27" w:name="_Toc264813802"/>
+      <w:bookmarkStart w:id="28" w:name="_Toc264896676"/>
       <w:r>
         <w:rPr>
           <w:rFonts w:ascii="Times New Roman" w:hAnsi="Times New Roman" w:cs="Times New Roman"/>
@@ -8869,9 +8912,9 @@
         </w:rPr>
         <w:t>:</w:t>
       </w:r>
+      <w:bookmarkEnd w:id="26"/>
       <w:bookmarkEnd w:id="27"/>
       <w:bookmarkEnd w:id="28"/>
-      <w:bookmarkEnd w:id="29"/>
     </w:p>
     <w:p>
       <w:pPr>
@@ -9326,9 +9369,9 @@
           <w:u w:val="single"/>
         </w:rPr>
       </w:pPr>
-      <w:bookmarkStart w:id="30" w:name="_Toc264720794"/>
-      <w:bookmarkStart w:id="31" w:name="_Toc264813803"/>
-      <w:bookmarkStart w:id="32" w:name="_Toc264896677"/>
+      <w:bookmarkStart w:id="29" w:name="_Toc264720794"/>
+      <w:bookmarkStart w:id="30" w:name="_Toc264813803"/>
+      <w:bookmarkStart w:id="31" w:name="_Toc264896677"/>
       <w:r>
         <w:rPr>
           <w:rFonts w:ascii="Times New Roman" w:hAnsi="Times New Roman" w:cs="Times New Roman"/>
@@ -9348,9 +9391,9 @@
         </w:rPr>
         <w:t xml:space="preserve"> une annonce :</w:t>
       </w:r>
+      <w:bookmarkEnd w:id="29"/>
       <w:bookmarkEnd w:id="30"/>
       <w:bookmarkEnd w:id="31"/>
-      <w:bookmarkEnd w:id="32"/>
     </w:p>
     <w:p>
       <w:pPr>
@@ -9810,11 +9853,11 @@
       <w:pPr>
         <w:pStyle w:val="Titre3"/>
       </w:pPr>
-      <w:bookmarkStart w:id="33" w:name="_Toc264896678"/>
+      <w:bookmarkStart w:id="32" w:name="_Toc264896678"/>
       <w:r>
         <w:t>Détails de la « Gestion de la recherche des fournisseurs »</w:t>
       </w:r>
-      <w:bookmarkEnd w:id="33"/>
+      <w:bookmarkEnd w:id="32"/>
     </w:p>
     <w:p>
       <w:pPr>
@@ -9830,9 +9873,9 @@
           <w:u w:val="single"/>
         </w:rPr>
       </w:pPr>
-      <w:bookmarkStart w:id="34" w:name="_Toc264720796"/>
-      <w:bookmarkStart w:id="35" w:name="_Toc264813805"/>
-      <w:bookmarkStart w:id="36" w:name="_Toc264896679"/>
+      <w:bookmarkStart w:id="33" w:name="_Toc264720796"/>
+      <w:bookmarkStart w:id="34" w:name="_Toc264813805"/>
+      <w:bookmarkStart w:id="35" w:name="_Toc264896679"/>
       <w:r>
         <w:rPr>
           <w:rFonts w:ascii="Times New Roman" w:hAnsi="Times New Roman" w:cs="Times New Roman"/>
@@ -9851,9 +9894,9 @@
         </w:rPr>
         <w:t>:</w:t>
       </w:r>
+      <w:bookmarkEnd w:id="33"/>
       <w:bookmarkEnd w:id="34"/>
       <w:bookmarkEnd w:id="35"/>
-      <w:bookmarkEnd w:id="36"/>
     </w:p>
     <w:p>
       <w:pPr>
@@ -10229,9 +10272,9 @@
           <w:u w:val="single"/>
         </w:rPr>
       </w:pPr>
-      <w:bookmarkStart w:id="37" w:name="_Toc264720797"/>
-      <w:bookmarkStart w:id="38" w:name="_Toc264813806"/>
-      <w:bookmarkStart w:id="39" w:name="_Toc264896680"/>
+      <w:bookmarkStart w:id="36" w:name="_Toc264720797"/>
+      <w:bookmarkStart w:id="37" w:name="_Toc264813806"/>
+      <w:bookmarkStart w:id="38" w:name="_Toc264896680"/>
       <w:r>
         <w:rPr>
           <w:rFonts w:ascii="Times New Roman" w:hAnsi="Times New Roman" w:cs="Times New Roman"/>
@@ -10250,9 +10293,9 @@
         </w:rPr>
         <w:t>:</w:t>
       </w:r>
+      <w:bookmarkEnd w:id="36"/>
       <w:bookmarkEnd w:id="37"/>
       <w:bookmarkEnd w:id="38"/>
-      <w:bookmarkEnd w:id="39"/>
     </w:p>
     <w:p>
       <w:pPr>
@@ -10697,9 +10740,9 @@
           <w:u w:val="single"/>
         </w:rPr>
       </w:pPr>
-      <w:bookmarkStart w:id="40" w:name="_Toc264720798"/>
-      <w:bookmarkStart w:id="41" w:name="_Toc264813807"/>
-      <w:bookmarkStart w:id="42" w:name="_Toc264896681"/>
+      <w:bookmarkStart w:id="39" w:name="_Toc264720798"/>
+      <w:bookmarkStart w:id="40" w:name="_Toc264813807"/>
+      <w:bookmarkStart w:id="41" w:name="_Toc264896681"/>
       <w:r>
         <w:rPr>
           <w:rFonts w:ascii="Times New Roman" w:hAnsi="Times New Roman" w:cs="Times New Roman"/>
@@ -10718,9 +10761,9 @@
         </w:rPr>
         <w:t>:</w:t>
       </w:r>
+      <w:bookmarkEnd w:id="39"/>
       <w:bookmarkEnd w:id="40"/>
       <w:bookmarkEnd w:id="41"/>
-      <w:bookmarkEnd w:id="42"/>
     </w:p>
     <w:p>
       <w:pPr>
@@ -11171,9 +11214,9 @@
           <w:u w:val="single"/>
         </w:rPr>
       </w:pPr>
-      <w:bookmarkStart w:id="43" w:name="_Toc264720799"/>
-      <w:bookmarkStart w:id="44" w:name="_Toc264813808"/>
-      <w:bookmarkStart w:id="45" w:name="_Toc264896682"/>
+      <w:bookmarkStart w:id="42" w:name="_Toc264720799"/>
+      <w:bookmarkStart w:id="43" w:name="_Toc264813808"/>
+      <w:bookmarkStart w:id="44" w:name="_Toc264896682"/>
       <w:r>
         <w:rPr>
           <w:rFonts w:ascii="Times New Roman" w:hAnsi="Times New Roman" w:cs="Times New Roman"/>
@@ -11201,9 +11244,9 @@
         </w:rPr>
         <w:t>:</w:t>
       </w:r>
+      <w:bookmarkEnd w:id="42"/>
       <w:bookmarkEnd w:id="43"/>
       <w:bookmarkEnd w:id="44"/>
-      <w:bookmarkEnd w:id="45"/>
     </w:p>
     <w:p>
       <w:pPr>
@@ -11697,9 +11740,9 @@
           <w:u w:val="single"/>
         </w:rPr>
       </w:pPr>
-      <w:bookmarkStart w:id="46" w:name="_Toc264720800"/>
-      <w:bookmarkStart w:id="47" w:name="_Toc264813809"/>
-      <w:bookmarkStart w:id="48" w:name="_Toc264896683"/>
+      <w:bookmarkStart w:id="45" w:name="_Toc264720800"/>
+      <w:bookmarkStart w:id="46" w:name="_Toc264813809"/>
+      <w:bookmarkStart w:id="47" w:name="_Toc264896683"/>
       <w:r>
         <w:rPr>
           <w:rFonts w:ascii="Times New Roman" w:hAnsi="Times New Roman" w:cs="Times New Roman"/>
@@ -11718,9 +11761,9 @@
         </w:rPr>
         <w:t>:</w:t>
       </w:r>
+      <w:bookmarkEnd w:id="45"/>
       <w:bookmarkEnd w:id="46"/>
       <w:bookmarkEnd w:id="47"/>
-      <w:bookmarkEnd w:id="48"/>
     </w:p>
     <w:p>
       <w:pPr>
@@ -12707,25 +12750,7 @@
           <w:sz w:val="24"/>
           <w:szCs w:val="24"/>
         </w:rPr>
-        <w:t xml:space="preserve">Le client et le service commercial </w:t>
-      </w:r>
-      <w:proofErr w:type="gramStart"/>
-      <w:r>
-        <w:rPr>
-          <w:rFonts w:ascii="Times New Roman" w:hAnsi="Times New Roman" w:cs="Times New Roman"/>
-          <w:sz w:val="24"/>
-          <w:szCs w:val="24"/>
-        </w:rPr>
-        <w:t>peut</w:t>
-      </w:r>
-      <w:proofErr w:type="gramEnd"/>
-      <w:r>
-        <w:rPr>
-          <w:rFonts w:ascii="Times New Roman" w:hAnsi="Times New Roman" w:cs="Times New Roman"/>
-          <w:sz w:val="24"/>
-          <w:szCs w:val="24"/>
-        </w:rPr>
-        <w:t xml:space="preserve"> visualiser le CV du fournisseur </w:t>
+        <w:t xml:space="preserve">Le client et le service commercial peut visualiser le CV du fournisseur </w:t>
       </w:r>
     </w:p>
     <w:p>
@@ -12972,7 +12997,7 @@
       <w:pPr>
         <w:pStyle w:val="Titre3"/>
       </w:pPr>
-      <w:bookmarkStart w:id="49" w:name="_Toc264896685"/>
+      <w:bookmarkStart w:id="48" w:name="_Toc264896685"/>
       <w:r>
         <w:t xml:space="preserve">Détails de la « Gestion </w:t>
       </w:r>
@@ -12985,7 +13010,7 @@
       <w:r>
         <w:t>»</w:t>
       </w:r>
-      <w:bookmarkEnd w:id="49"/>
+      <w:bookmarkEnd w:id="48"/>
     </w:p>
     <w:p>
       <w:pPr>
@@ -13001,19 +13026,19 @@
           <w:u w:val="single"/>
         </w:rPr>
       </w:pPr>
-      <w:bookmarkStart w:id="50" w:name="_Toc264813812"/>
-      <w:bookmarkStart w:id="51" w:name="_Toc264896686"/>
+      <w:bookmarkStart w:id="49" w:name="_Toc264813812"/>
+      <w:bookmarkStart w:id="50" w:name="_Toc264896686"/>
+      <w:bookmarkEnd w:id="49"/>
+      <w:r>
+        <w:rPr>
+          <w:rFonts w:ascii="Times New Roman" w:hAnsi="Times New Roman" w:cs="Times New Roman"/>
+          <w:sz w:val="24"/>
+          <w:szCs w:val="24"/>
+          <w:u w:val="single"/>
+        </w:rPr>
+        <w:t>Etablir un contrat type :</w:t>
+      </w:r>
       <w:bookmarkEnd w:id="50"/>
-      <w:r>
-        <w:rPr>
-          <w:rFonts w:ascii="Times New Roman" w:hAnsi="Times New Roman" w:cs="Times New Roman"/>
-          <w:sz w:val="24"/>
-          <w:szCs w:val="24"/>
-          <w:u w:val="single"/>
-        </w:rPr>
-        <w:t>Etablir un contrat type :</w:t>
-      </w:r>
-      <w:bookmarkEnd w:id="51"/>
     </w:p>
     <w:p>
       <w:pPr>
@@ -13155,7 +13180,7 @@
           <w:szCs w:val="24"/>
         </w:rPr>
       </w:pPr>
-      <w:bookmarkStart w:id="52" w:name="_Toc264896687"/>
+      <w:bookmarkStart w:id="51" w:name="_Toc264896687"/>
       <w:r>
         <w:rPr>
           <w:rFonts w:ascii="Times New Roman" w:hAnsi="Times New Roman" w:cs="Times New Roman"/>
@@ -13164,7 +13189,7 @@
         </w:rPr>
         <w:t>Le chargé d’affaire clique sur le bouton « Etablir un contrat type »</w:t>
       </w:r>
-      <w:bookmarkEnd w:id="52"/>
+      <w:bookmarkEnd w:id="51"/>
     </w:p>
     <w:p>
       <w:pPr>
@@ -13283,7 +13308,7 @@
           <w:u w:val="single"/>
         </w:rPr>
       </w:pPr>
-      <w:bookmarkStart w:id="53" w:name="_Toc264896688"/>
+      <w:bookmarkStart w:id="52" w:name="_Toc264896688"/>
       <w:r>
         <w:rPr>
           <w:rFonts w:ascii="Times New Roman" w:hAnsi="Times New Roman" w:cs="Times New Roman"/>
@@ -13293,7 +13318,7 @@
         </w:rPr>
         <w:t>Editer un contrat type :</w:t>
       </w:r>
-      <w:bookmarkEnd w:id="53"/>
+      <w:bookmarkEnd w:id="52"/>
     </w:p>
     <w:p>
       <w:pPr>
@@ -13571,7 +13596,7 @@
         </w:rPr>
         <w:br w:type="column"/>
       </w:r>
-      <w:bookmarkStart w:id="54" w:name="_Toc264896689"/>
+      <w:bookmarkStart w:id="53" w:name="_Toc264896689"/>
       <w:r>
         <w:rPr>
           <w:rFonts w:ascii="Times New Roman" w:hAnsi="Times New Roman" w:cs="Times New Roman"/>
@@ -13598,7 +13623,7 @@
         </w:rPr>
         <w:t>:</w:t>
       </w:r>
-      <w:bookmarkEnd w:id="54"/>
+      <w:bookmarkEnd w:id="53"/>
     </w:p>
     <w:p>
       <w:pPr>
@@ -13749,7 +13774,7 @@
           <w:szCs w:val="24"/>
         </w:rPr>
       </w:pPr>
-      <w:bookmarkStart w:id="55" w:name="_Toc264896690"/>
+      <w:bookmarkStart w:id="54" w:name="_Toc264896690"/>
       <w:r>
         <w:rPr>
           <w:rFonts w:ascii="Times New Roman" w:hAnsi="Times New Roman" w:cs="Times New Roman"/>
@@ -13758,7 +13783,7 @@
         </w:rPr>
         <w:t>Le chargé d’affaire clique sur le bouton « Créer un contrat »</w:t>
       </w:r>
-      <w:bookmarkEnd w:id="55"/>
+      <w:bookmarkEnd w:id="54"/>
     </w:p>
     <w:p>
       <w:pPr>
@@ -13774,7 +13799,7 @@
           <w:szCs w:val="24"/>
         </w:rPr>
       </w:pPr>
-      <w:bookmarkStart w:id="56" w:name="_Toc264896691"/>
+      <w:bookmarkStart w:id="55" w:name="_Toc264896691"/>
       <w:r>
         <w:rPr>
           <w:rFonts w:ascii="Times New Roman" w:hAnsi="Times New Roman" w:cs="Times New Roman"/>
@@ -13783,7 +13808,7 @@
         </w:rPr>
         <w:t>Il sélectionne un contrat type</w:t>
       </w:r>
-      <w:bookmarkEnd w:id="56"/>
+      <w:bookmarkEnd w:id="55"/>
     </w:p>
     <w:p>
       <w:pPr>
@@ -13942,7 +13967,7 @@
           <w:u w:val="single"/>
         </w:rPr>
       </w:pPr>
-      <w:bookmarkStart w:id="57" w:name="_Toc264896692"/>
+      <w:bookmarkStart w:id="56" w:name="_Toc264896692"/>
       <w:r>
         <w:rPr>
           <w:rFonts w:ascii="Times New Roman" w:hAnsi="Times New Roman" w:cs="Times New Roman"/>
@@ -13962,7 +13987,7 @@
         </w:rPr>
         <w:t>:</w:t>
       </w:r>
-      <w:bookmarkEnd w:id="57"/>
+      <w:bookmarkEnd w:id="56"/>
     </w:p>
     <w:p>
       <w:pPr>
@@ -14143,7 +14168,7 @@
           <w:szCs w:val="24"/>
         </w:rPr>
       </w:pPr>
-      <w:bookmarkStart w:id="58" w:name="_Toc264896693"/>
+      <w:bookmarkStart w:id="57" w:name="_Toc264896693"/>
       <w:r>
         <w:rPr>
           <w:rFonts w:ascii="Times New Roman" w:hAnsi="Times New Roman" w:cs="Times New Roman"/>
@@ -14152,7 +14177,7 @@
         </w:rPr>
         <w:t>Le chargé d’affaire clique sur « Attacher un contrat »</w:t>
       </w:r>
-      <w:bookmarkEnd w:id="58"/>
+      <w:bookmarkEnd w:id="57"/>
     </w:p>
     <w:p>
       <w:pPr>
@@ -14329,7 +14354,7 @@
       <w:r>
         <w:br w:type="column"/>
       </w:r>
-      <w:bookmarkStart w:id="59" w:name="_Toc264896694"/>
+      <w:bookmarkStart w:id="58" w:name="_Toc264896694"/>
       <w:r>
         <w:rPr>
           <w:rFonts w:ascii="Times New Roman" w:hAnsi="Times New Roman" w:cs="Times New Roman"/>
@@ -14347,7 +14372,7 @@
         </w:rPr>
         <w:t>:</w:t>
       </w:r>
-      <w:bookmarkEnd w:id="59"/>
+      <w:bookmarkEnd w:id="58"/>
     </w:p>
     <w:p>
       <w:pPr>
@@ -14711,7 +14736,7 @@
           <w:u w:val="single"/>
         </w:rPr>
       </w:pPr>
-      <w:bookmarkStart w:id="60" w:name="_Toc264896695"/>
+      <w:bookmarkStart w:id="59" w:name="_Toc264896695"/>
       <w:r>
         <w:rPr>
           <w:rFonts w:ascii="Times New Roman" w:hAnsi="Times New Roman" w:cs="Times New Roman"/>
@@ -14729,7 +14754,7 @@
         </w:rPr>
         <w:t>:</w:t>
       </w:r>
-      <w:bookmarkEnd w:id="60"/>
+      <w:bookmarkEnd w:id="59"/>
     </w:p>
     <w:p>
       <w:pPr>
@@ -15006,21 +15031,22 @@
         </w:rPr>
         <w:t>Il valide la relation</w:t>
       </w:r>
-    </w:p>
-    <w:p>
-      <w:pPr>
-        <w:pStyle w:val="Ss-section3"/>
-        <w:ind w:left="360"/>
+      <w:bookmarkStart w:id="60" w:name="_GoBack"/>
+      <w:bookmarkEnd w:id="60"/>
+    </w:p>
+    <w:p>
+      <w:pPr>
+        <w:pStyle w:val="Corps"/>
       </w:pPr>
       <w:r>
         <w:rPr>
           <w:noProof/>
         </w:rPr>
         <w:drawing>
-          <wp:inline distT="0" distB="0" distL="0" distR="0" wp14:anchorId="4E64C807" wp14:editId="0B5A8432">
-            <wp:extent cx="5963920" cy="2763520"/>
-            <wp:effectExtent l="0" t="0" r="5080" b="5080"/>
-            <wp:docPr id="22" name="Image 22" descr="Macintosh HD:Users:jean-michelly:Projets:Diagramme de séquence:Séquence GestionContrat:Sequence_AffecterRelationClientFournisseur.png"/>
+          <wp:inline distT="0" distB="0" distL="0" distR="0" wp14:anchorId="6593AF64" wp14:editId="43EDD4BC">
+            <wp:extent cx="5963920" cy="3810000"/>
+            <wp:effectExtent l="0" t="0" r="5080" b="0"/>
+            <wp:docPr id="9" name="Image 9" descr="Macintosh HD:Users:jean-michelly:Projets:Diagramme de séquence:Séquence RechercheFournisseur:Sequence_AffecterRelationClientFournisseur.png"/>
             <wp:cNvGraphicFramePr>
               <a:graphicFrameLocks xmlns:a="http://schemas.openxmlformats.org/drawingml/2006/main" noChangeAspect="1"/>
             </wp:cNvGraphicFramePr>
@@ -15028,7 +15054,7 @@
               <a:graphicData uri="http://schemas.openxmlformats.org/drawingml/2006/picture">
                 <pic:pic xmlns:pic="http://schemas.openxmlformats.org/drawingml/2006/picture">
                   <pic:nvPicPr>
-                    <pic:cNvPr id="0" name="Picture 12" descr="Macintosh HD:Users:jean-michelly:Projets:Diagramme de séquence:Séquence GestionContrat:Sequence_AffecterRelationClientFournisseur.png"/>
+                    <pic:cNvPr id="0" name="Picture 1" descr="Macintosh HD:Users:jean-michelly:Projets:Diagramme de séquence:Séquence RechercheFournisseur:Sequence_AffecterRelationClientFournisseur.png"/>
                     <pic:cNvPicPr>
                       <a:picLocks noChangeAspect="1" noChangeArrowheads="1"/>
                     </pic:cNvPicPr>
@@ -15049,7 +15075,7 @@
                   <pic:spPr bwMode="auto">
                     <a:xfrm>
                       <a:off x="0" y="0"/>
-                      <a:ext cx="5963920" cy="2763520"/>
+                      <a:ext cx="5963920" cy="3810000"/>
                     </a:xfrm>
                     <a:prstGeom prst="rect">
                       <a:avLst/>
@@ -15123,11 +15149,6 @@
     </w:p>
     <w:p>
       <w:pPr>
-        <w:pStyle w:val="Corps"/>
-      </w:pPr>
-    </w:p>
-    <w:p>
-      <w:pPr>
         <w:pStyle w:val="Ss-section3"/>
         <w:numPr>
           <w:ilvl w:val="0"/>
@@ -15148,7 +15169,6 @@
           <w:szCs w:val="24"/>
           <w:u w:val="single"/>
         </w:rPr>
-        <w:lastRenderedPageBreak/>
         <w:t xml:space="preserve">Supprimer un contrat au référentiel </w:t>
       </w:r>
       <w:r>
@@ -15505,7 +15525,6 @@
       </w:pPr>
       <w:bookmarkStart w:id="62" w:name="_Toc264896697"/>
       <w:r>
-        <w:lastRenderedPageBreak/>
         <w:t>Détails de la « Gestion des suivis des fournisseurs »</w:t>
       </w:r>
       <w:bookmarkEnd w:id="62"/>
@@ -15899,7 +15918,6 @@
           <w:szCs w:val="24"/>
           <w:u w:val="single"/>
         </w:rPr>
-        <w:lastRenderedPageBreak/>
         <w:t xml:space="preserve">Visualiser </w:t>
       </w:r>
       <w:r>
@@ -16428,7 +16446,6 @@
           <w:szCs w:val="24"/>
           <w:u w:val="single"/>
         </w:rPr>
-        <w:lastRenderedPageBreak/>
         <w:t>Enregistrer une facture</w:t>
       </w:r>
       <w:bookmarkEnd w:id="66"/>
@@ -17416,6 +17433,13 @@
         </w:drawing>
       </w:r>
     </w:p>
+    <w:p/>
+    <w:p/>
+    <w:p/>
+    <w:p/>
+    <w:p/>
+    <w:p/>
+    <w:p/>
     <w:p>
       <w:pPr>
         <w:pStyle w:val="Titre3"/>
@@ -17429,6 +17453,14 @@
         <w:t>de la gestion des recherches de fournisseurs</w:t>
       </w:r>
       <w:bookmarkEnd w:id="70"/>
+    </w:p>
+    <w:p>
+      <w:r>
+        <w:t>Nous avons jugé intéressant d’isoler dans une classe d’association la collaboration entre un client et un fournisseur puisqu’à la suppression de l’un entrainerait forcément la suppression de cette collaboration.</w:t>
+      </w:r>
+      <w:r>
+        <w:t xml:space="preserve"> Dans la base de données, cela viendrait à utiliser des clés étrangères faisant références aux identifiants de chaque entité et de mettre pour la suppression « ON CASCADE ».</w:t>
+      </w:r>
     </w:p>
     <w:p>
       <w:r>
@@ -19059,7 +19091,7 @@
               <w:noProof/>
               <w:color w:val="FFFFFF" w:themeColor="background1"/>
             </w:rPr>
-            <w:t>12</w:t>
+            <w:t>47</w:t>
           </w:r>
           <w:r>
             <w:rPr>
@@ -26242,7 +26274,7 @@
 </file>
 
 <file path=customXml/itemProps4.xml><?xml version="1.0" encoding="utf-8"?>
-<ds:datastoreItem xmlns:ds="http://schemas.openxmlformats.org/officeDocument/2006/customXml" ds:itemID="{FE6433CE-B286-E447-B7D5-9FA7D55D1F1D}">
+<ds:datastoreItem xmlns:ds="http://schemas.openxmlformats.org/officeDocument/2006/customXml" ds:itemID="{C4FDAA0C-269C-9C49-BBFB-2C9DC7C1A762}">
   <ds:schemaRefs>
     <ds:schemaRef ds:uri="http://schemas.openxmlformats.org/officeDocument/2006/bibliography"/>
   </ds:schemaRefs>

</xml_diff>